<commit_message>
update pcap file, python files and questions
</commit_message>
<xml_diff>
--- a/3. Bitcoin Core/bitcoin development environment.docx
+++ b/3. Bitcoin Core/bitcoin development environment.docx
@@ -98,7 +98,6 @@
     <w:p>
       <w:pPr>
         <w:rPr>
-          <w:rFonts w:hint="cs"/>
           <w:color w:val="2F5496" w:themeColor="accent1" w:themeShade="BF"/>
           <w:rtl/>
         </w:rPr>
@@ -331,7 +330,25 @@
         <w:rPr>
           <w:color w:val="2F5496" w:themeColor="accent1" w:themeShade="BF"/>
         </w:rPr>
-        <w:t>0.9.5</w:t>
+        <w:t>0.</w:t>
+      </w:r>
+      <w:r>
+        <w:rPr>
+          <w:color w:val="2F5496" w:themeColor="accent1" w:themeShade="BF"/>
+        </w:rPr>
+        <w:t>17</w:t>
+      </w:r>
+      <w:r>
+        <w:rPr>
+          <w:color w:val="2F5496" w:themeColor="accent1" w:themeShade="BF"/>
+        </w:rPr>
+        <w:t>.</w:t>
+      </w:r>
+      <w:r>
+        <w:rPr>
+          <w:color w:val="2F5496" w:themeColor="accent1" w:themeShade="BF"/>
+        </w:rPr>
+        <w:t>1</w:t>
       </w:r>
       <w:r>
         <w:rPr>
@@ -407,23 +424,348 @@
     <w:p>
       <w:pPr>
         <w:rPr>
-          <w:rFonts w:hint="cs"/>
-          <w:color w:val="2F5496" w:themeColor="accent1" w:themeShade="BF"/>
-          <w:rtl/>
-        </w:rPr>
-      </w:pPr>
-      <w:r>
-        <w:rPr>
-          <w:rFonts w:hint="cs"/>
-          <w:color w:val="2F5496" w:themeColor="accent1" w:themeShade="BF"/>
+          <w:rtl/>
+        </w:rPr>
+      </w:pPr>
+      <w:r>
+        <w:rPr>
+          <w:rFonts w:hint="cs"/>
           <w:rtl/>
         </w:rPr>
         <w:t>ונקבל את פרטי הגרסה שאותה פתחנו לצפייה.</w:t>
       </w:r>
+    </w:p>
+    <w:p>
+      <w:pPr>
+        <w:rPr>
+          <w:rFonts w:hint="cs"/>
+          <w:rtl/>
+        </w:rPr>
+      </w:pPr>
+      <w:r>
+        <w:rPr>
+          <w:noProof/>
+        </w:rPr>
+        <w:drawing>
+          <wp:inline distT="0" distB="0" distL="0" distR="0" wp14:anchorId="1309846B" wp14:editId="241B3CF9">
+            <wp:extent cx="5274310" cy="1384935"/>
+            <wp:effectExtent l="0" t="0" r="2540" b="5715"/>
+            <wp:docPr id="1" name="תמונה 1"/>
+            <wp:cNvGraphicFramePr>
+              <a:graphicFrameLocks xmlns:a="http://schemas.openxmlformats.org/drawingml/2006/main" noChangeAspect="1"/>
+            </wp:cNvGraphicFramePr>
+            <a:graphic xmlns:a="http://schemas.openxmlformats.org/drawingml/2006/main">
+              <a:graphicData uri="http://schemas.openxmlformats.org/drawingml/2006/picture">
+                <pic:pic xmlns:pic="http://schemas.openxmlformats.org/drawingml/2006/picture">
+                  <pic:nvPicPr>
+                    <pic:cNvPr id="1" name=""/>
+                    <pic:cNvPicPr/>
+                  </pic:nvPicPr>
+                  <pic:blipFill>
+                    <a:blip r:embed="rId5"/>
+                    <a:stretch>
+                      <a:fillRect/>
+                    </a:stretch>
+                  </pic:blipFill>
+                  <pic:spPr>
+                    <a:xfrm>
+                      <a:off x="0" y="0"/>
+                      <a:ext cx="5274310" cy="1384935"/>
+                    </a:xfrm>
+                    <a:prstGeom prst="rect">
+                      <a:avLst/>
+                    </a:prstGeom>
+                  </pic:spPr>
+                </pic:pic>
+              </a:graphicData>
+            </a:graphic>
+          </wp:inline>
+        </w:drawing>
+      </w:r>
+    </w:p>
+    <w:p>
+      <w:pPr>
+        <w:rPr>
+          <w:rtl/>
+        </w:rPr>
+      </w:pPr>
+      <w:r>
+        <w:rPr>
+          <w:rFonts w:hint="cs"/>
+          <w:rtl/>
+        </w:rPr>
+        <w:t xml:space="preserve">לפני ההתקנה כדאי לקרוא </w:t>
+      </w:r>
+      <w:hyperlink r:id="rId6" w:history="1">
+        <w:r>
+          <w:rPr>
+            <w:rStyle w:val="Hyperlink"/>
+            <w:rFonts w:hint="cs"/>
+            <w:rtl/>
+          </w:rPr>
+          <w:t>כאן</w:t>
+        </w:r>
+      </w:hyperlink>
+      <w:r>
+        <w:rPr>
+          <w:rFonts w:hint="cs"/>
+          <w:rtl/>
+        </w:rPr>
+        <w:t xml:space="preserve"> את התלויות והשינויים בהתקנה:</w:t>
+      </w:r>
+      <w:r>
+        <w:rPr>
+          <w:rFonts w:hint="cs"/>
+        </w:rPr>
+        <w:t xml:space="preserve"> </w:t>
+      </w:r>
+      <w:r>
+        <w:rPr>
+          <w:rFonts w:hint="cs"/>
+          <w:rtl/>
+        </w:rPr>
+        <w:t xml:space="preserve"> </w:t>
+      </w:r>
+      <w:r>
+        <w:t>doc/build-unix.md.</w:t>
+      </w:r>
+      <w:r>
+        <w:rPr>
+          <w:rFonts w:hint="cs"/>
+          <w:rtl/>
+        </w:rPr>
+        <w:t xml:space="preserve"> (בתוך </w:t>
+      </w:r>
+      <w:proofErr w:type="spellStart"/>
+      <w:r>
+        <w:rPr>
+          <w:rFonts w:hint="cs"/>
+          <w:rtl/>
+        </w:rPr>
+        <w:t>הגיטהאב</w:t>
+      </w:r>
+      <w:proofErr w:type="spellEnd"/>
+      <w:r>
+        <w:rPr>
+          <w:rFonts w:hint="cs"/>
+          <w:rtl/>
+        </w:rPr>
+        <w:t xml:space="preserve"> לעיל).</w:t>
+      </w:r>
+    </w:p>
+    <w:p>
+      <w:pPr>
+        <w:rPr>
+          <w:rtl/>
+        </w:rPr>
+      </w:pPr>
+      <w:r>
+        <w:rPr>
+          <w:rFonts w:hint="cs"/>
+          <w:rtl/>
+        </w:rPr>
+        <w:t>כל שגיאה מקורה בחוסר בתלויות. כדאי לוודא שכל הספריות התלויות מותקנות כנדרש.</w:t>
+      </w:r>
+    </w:p>
+    <w:p>
+      <w:pPr>
+        <w:rPr>
+          <w:rtl/>
+        </w:rPr>
+      </w:pPr>
+      <w:r>
+        <w:rPr>
+          <w:rFonts w:hint="cs"/>
+          <w:rtl/>
+        </w:rPr>
+        <w:t>התחברות אל הרשת ושימוש ב</w:t>
+      </w:r>
+      <w:r>
+        <w:t>Client</w:t>
+      </w:r>
+      <w:r>
+        <w:rPr>
+          <w:rFonts w:hint="cs"/>
+          <w:rtl/>
+        </w:rPr>
+        <w:t xml:space="preserve"> ובממשק המקור של ביטקוין תלויים ב4 פקודות:</w:t>
+      </w:r>
+    </w:p>
+    <w:p>
+      <w:pPr>
+        <w:rPr>
+          <w:rtl/>
+        </w:rPr>
+      </w:pPr>
+      <w:r>
+        <w:rPr>
+          <w:noProof/>
+        </w:rPr>
+        <w:drawing>
+          <wp:inline distT="0" distB="0" distL="0" distR="0" wp14:anchorId="309ED4D3" wp14:editId="26BFE521">
+            <wp:extent cx="1768475" cy="804848"/>
+            <wp:effectExtent l="0" t="0" r="3175" b="0"/>
+            <wp:docPr id="2" name="תמונה 2"/>
+            <wp:cNvGraphicFramePr>
+              <a:graphicFrameLocks xmlns:a="http://schemas.openxmlformats.org/drawingml/2006/main" noChangeAspect="1"/>
+            </wp:cNvGraphicFramePr>
+            <a:graphic xmlns:a="http://schemas.openxmlformats.org/drawingml/2006/main">
+              <a:graphicData uri="http://schemas.openxmlformats.org/drawingml/2006/picture">
+                <pic:pic xmlns:pic="http://schemas.openxmlformats.org/drawingml/2006/picture">
+                  <pic:nvPicPr>
+                    <pic:cNvPr id="1" name=""/>
+                    <pic:cNvPicPr/>
+                  </pic:nvPicPr>
+                  <pic:blipFill>
+                    <a:blip r:embed="rId7"/>
+                    <a:stretch>
+                      <a:fillRect/>
+                    </a:stretch>
+                  </pic:blipFill>
+                  <pic:spPr>
+                    <a:xfrm>
+                      <a:off x="0" y="0"/>
+                      <a:ext cx="1787023" cy="813289"/>
+                    </a:xfrm>
+                    <a:prstGeom prst="rect">
+                      <a:avLst/>
+                    </a:prstGeom>
+                  </pic:spPr>
+                </pic:pic>
+              </a:graphicData>
+            </a:graphic>
+          </wp:inline>
+        </w:drawing>
+      </w:r>
+    </w:p>
+    <w:p>
+      <w:pPr>
+        <w:rPr>
+          <w:rtl/>
+        </w:rPr>
+      </w:pPr>
+      <w:r>
+        <w:rPr>
+          <w:rFonts w:hint="cs"/>
+          <w:rtl/>
+        </w:rPr>
+        <w:t xml:space="preserve">כמו שכתוב </w:t>
+      </w:r>
+      <w:r>
+        <w:rPr>
+          <w:rFonts w:hint="cs"/>
+          <w:rtl/>
+        </w:rPr>
+        <w:t>ב</w:t>
+      </w:r>
+      <w:proofErr w:type="spellStart"/>
+      <w:r>
+        <w:t>github</w:t>
+      </w:r>
+      <w:proofErr w:type="spellEnd"/>
+      <w:r>
+        <w:rPr>
+          <w:rFonts w:hint="cs"/>
+          <w:rtl/>
+        </w:rPr>
+        <w:t xml:space="preserve"> הרלוונטי</w:t>
+      </w:r>
+      <w:r>
+        <w:rPr>
+          <w:rFonts w:hint="cs"/>
+          <w:rtl/>
+        </w:rPr>
+        <w:t>.</w:t>
+      </w:r>
+    </w:p>
+    <w:p>
+      <w:pPr>
+        <w:rPr>
+          <w:rtl/>
+        </w:rPr>
+      </w:pPr>
+      <w:r>
+        <w:rPr>
+          <w:rFonts w:hint="cs"/>
+          <w:rtl/>
+        </w:rPr>
+        <w:t xml:space="preserve">את הפקודה </w:t>
+      </w:r>
+      <w:r>
+        <w:t>./configure</w:t>
+      </w:r>
+      <w:r>
+        <w:rPr>
+          <w:rFonts w:hint="cs"/>
+          <w:rtl/>
+        </w:rPr>
+        <w:t xml:space="preserve"> אפשר לעטוף בדגלים שונים כדי לייעל את ההורדה ולצמצם את ה"עלות" של התוכנה (מ200 </w:t>
+      </w:r>
+      <w:proofErr w:type="spellStart"/>
+      <w:r>
+        <w:rPr>
+          <w:rFonts w:hint="cs"/>
+          <w:rtl/>
+        </w:rPr>
+        <w:t>ג'יגה</w:t>
+      </w:r>
+      <w:proofErr w:type="spellEnd"/>
+      <w:r>
+        <w:rPr>
+          <w:rFonts w:hint="cs"/>
+          <w:rtl/>
+        </w:rPr>
+        <w:t xml:space="preserve"> ל5 </w:t>
+      </w:r>
+      <w:proofErr w:type="spellStart"/>
+      <w:r>
+        <w:rPr>
+          <w:rFonts w:hint="cs"/>
+          <w:rtl/>
+        </w:rPr>
+        <w:t>ג'יגה</w:t>
+      </w:r>
+      <w:proofErr w:type="spellEnd"/>
+      <w:r>
+        <w:rPr>
+          <w:rFonts w:hint="cs"/>
+          <w:rtl/>
+        </w:rPr>
+        <w:t xml:space="preserve"> - </w:t>
+      </w:r>
+      <w:hyperlink r:id="rId8" w:anchor="reduce-storage" w:history="1">
+        <w:r>
+          <w:rPr>
+            <w:rStyle w:val="Hyperlink"/>
+          </w:rPr>
+          <w:t>https://bitcoin.org/en/full-node#reduce-storage</w:t>
+        </w:r>
+      </w:hyperlink>
+      <w:r>
+        <w:rPr>
+          <w:rFonts w:hint="cs"/>
+          <w:rtl/>
+        </w:rPr>
+        <w:t>)</w:t>
+      </w:r>
+    </w:p>
+    <w:p>
+      <w:pPr>
+        <w:rPr>
+          <w:rFonts w:hint="cs"/>
+          <w:rtl/>
+        </w:rPr>
+      </w:pPr>
       <w:bookmarkStart w:id="0" w:name="_GoBack"/>
       <w:bookmarkEnd w:id="0"/>
     </w:p>
-    <w:p/>
+    <w:p>
+      <w:pPr>
+        <w:rPr>
+          <w:rtl/>
+        </w:rPr>
+      </w:pPr>
+    </w:p>
     <w:p>
       <w:pPr>
         <w:rPr>
@@ -567,6 +909,7 @@
     <w:lsdException w:name="HTML Sample" w:semiHidden="1" w:unhideWhenUsed="1"/>
     <w:lsdException w:name="HTML Typewriter" w:semiHidden="1" w:unhideWhenUsed="1"/>
     <w:lsdException w:name="HTML Variable" w:semiHidden="1" w:unhideWhenUsed="1"/>
+    <w:lsdException w:name="Normal Table" w:semiHidden="1" w:unhideWhenUsed="1"/>
     <w:lsdException w:name="annotation subject" w:semiHidden="1" w:unhideWhenUsed="1"/>
     <w:lsdException w:name="No List" w:semiHidden="1" w:unhideWhenUsed="1"/>
     <w:lsdException w:name="Outline List 1" w:semiHidden="1" w:unhideWhenUsed="1"/>
@@ -613,8 +956,10 @@
     <w:lsdException w:name="Table Subtle 2" w:semiHidden="1" w:unhideWhenUsed="1"/>
     <w:lsdException w:name="Table Web 1" w:semiHidden="1" w:unhideWhenUsed="1"/>
     <w:lsdException w:name="Table Web 2" w:semiHidden="1" w:unhideWhenUsed="1"/>
+    <w:lsdException w:name="Table Web 3" w:semiHidden="1" w:unhideWhenUsed="1"/>
     <w:lsdException w:name="Balloon Text" w:semiHidden="1" w:unhideWhenUsed="1"/>
     <w:lsdException w:name="Table Grid" w:uiPriority="39"/>
+    <w:lsdException w:name="Table Theme" w:semiHidden="1" w:unhideWhenUsed="1"/>
     <w:lsdException w:name="Placeholder Text" w:semiHidden="1"/>
     <w:lsdException w:name="No Spacing" w:uiPriority="1" w:qFormat="1"/>
     <w:lsdException w:name="Light Shading" w:uiPriority="60"/>
@@ -891,6 +1236,36 @@
     <w:rPr>
       <w:color w:val="605E5C"/>
       <w:shd w:val="clear" w:color="auto" w:fill="E1DFDD"/>
+    </w:rPr>
+  </w:style>
+  <w:style w:type="paragraph" w:styleId="a4">
+    <w:name w:val="Balloon Text"/>
+    <w:basedOn w:val="a"/>
+    <w:link w:val="a5"/>
+    <w:uiPriority w:val="99"/>
+    <w:semiHidden/>
+    <w:unhideWhenUsed/>
+    <w:rsid w:val="009F6856"/>
+    <w:pPr>
+      <w:spacing w:after="0" w:line="240" w:lineRule="auto"/>
+    </w:pPr>
+    <w:rPr>
+      <w:rFonts w:ascii="Tahoma" w:hAnsi="Tahoma" w:cs="Tahoma"/>
+      <w:sz w:val="18"/>
+      <w:szCs w:val="18"/>
+    </w:rPr>
+  </w:style>
+  <w:style w:type="character" w:customStyle="1" w:styleId="a5">
+    <w:name w:val="טקסט בלונים תו"/>
+    <w:basedOn w:val="a0"/>
+    <w:link w:val="a4"/>
+    <w:uiPriority w:val="99"/>
+    <w:semiHidden/>
+    <w:rsid w:val="009F6856"/>
+    <w:rPr>
+      <w:rFonts w:ascii="Tahoma" w:hAnsi="Tahoma" w:cs="Tahoma"/>
+      <w:sz w:val="18"/>
+      <w:szCs w:val="18"/>
     </w:rPr>
   </w:style>
 </w:styles>

</xml_diff>